<commit_message>
duy fix du thao nha chung cu
</commit_message>
<xml_diff>
--- a/chiMinh/1. DU THAO NOI QUY NHA CHUNG CU_Bcons Suôi Tiên.docx
+++ b/chiMinh/1. DU THAO NOI QUY NHA CHUNG CU_Bcons Suôi Tiên.docx
@@ -1445,14 +1445,16 @@
         <w:rPr>
           <w:sz w:val="24"/>
           <w:szCs w:val="24"/>
-        </w:rPr>
-      </w:pPr>
-      <w:r>
-        <w:rPr>
-          <w:sz w:val="24"/>
-          <w:szCs w:val="24"/>
-        </w:rPr>
-        <w:t>Cấm quảng cáo, viết, vẽ trái quy định phía mặt ngoài căn hộ hoặc tại các khu vực công cộng của NCC. Không được thay đổi thiết kế, kết cấu của phần sở hữu riêng (xây tường ngăn lên mặt sàn, di chuyển các trang thiết bị và hệ thống kỹ thuật gắn với phần sở hữu chung, đục phá căn hộ và cơi nới diện tích dưới mọi hình thức);</w:t>
+          <w:highlight w:val="yellow"/>
+        </w:rPr>
+      </w:pPr>
+      <w:r>
+        <w:rPr>
+          <w:sz w:val="24"/>
+          <w:szCs w:val="24"/>
+          <w:highlight w:val="yellow"/>
+        </w:rPr>
+        <w:t xml:space="preserve">Cấm quảng cáo, viết, vẽ trái quy định phía mặt ngoài căn hộ hoặc tại các khu vực công cộng của NCC. </w:t>
       </w:r>
     </w:p>
     <w:p>
@@ -1474,6 +1476,37 @@
         <w:rPr>
           <w:sz w:val="24"/>
           <w:szCs w:val="24"/>
+          <w:highlight w:val="yellow"/>
+        </w:rPr>
+      </w:pPr>
+      <w:r>
+        <w:rPr>
+          <w:sz w:val="24"/>
+          <w:szCs w:val="24"/>
+          <w:highlight w:val="yellow"/>
+        </w:rPr>
+        <w:t>Không được thay đổi thiết kế, kết cấu của phần sở hữu riêng (xây tường ngăn lên mặt sàn, di chuyển các trang thiết bị và hệ thống kỹ thuật gắn với phần sở hữu chung, đục phá căn hộ và cơi nới diện tích dưới mọi hình thức);</w:t>
+      </w:r>
+    </w:p>
+    <w:p>
+      <w:pPr>
+        <w:numPr>
+          <w:ilvl w:val="0"/>
+          <w:numId w:val="7"/>
+        </w:numPr>
+        <w:pBdr>
+          <w:top w:val="nil"/>
+          <w:left w:val="nil"/>
+          <w:bottom w:val="nil"/>
+          <w:right w:val="nil"/>
+          <w:between w:val="nil"/>
+        </w:pBdr>
+        <w:spacing w:after="120"/>
+        <w:ind w:left="851" w:right="49" w:hanging="425"/>
+        <w:jc w:val="both"/>
+        <w:rPr>
+          <w:sz w:val="24"/>
+          <w:szCs w:val="24"/>
         </w:rPr>
       </w:pPr>
       <w:r>
@@ -1585,8 +1618,6 @@
         </w:rPr>
         <w:t>Cấm sử dụng các ổ cắm điện nơi công cộng phục vụ sinh hoạt cho cá nhân;</w:t>
       </w:r>
-      <w:bookmarkStart w:id="2" w:name="_GoBack"/>
-      <w:bookmarkEnd w:id="2"/>
     </w:p>
     <w:p>
       <w:pPr>
@@ -1695,12 +1726,14 @@
         <w:rPr>
           <w:sz w:val="24"/>
           <w:szCs w:val="24"/>
-        </w:rPr>
-      </w:pPr>
-      <w:r>
-        <w:rPr>
-          <w:sz w:val="24"/>
-          <w:szCs w:val="24"/>
+          <w:highlight w:val="yellow"/>
+        </w:rPr>
+      </w:pPr>
+      <w:r>
+        <w:rPr>
+          <w:sz w:val="24"/>
+          <w:szCs w:val="24"/>
+          <w:highlight w:val="yellow"/>
         </w:rPr>
         <w:t xml:space="preserve">Trong trường hợp muốn cải tạo, nâng cấp, sửa chữa hoặc thay đổi bất kỳ chi tiết nào của </w:t>
       </w:r>
@@ -1709,6 +1742,7 @@
           <w:b/>
           <w:sz w:val="24"/>
           <w:szCs w:val="24"/>
+          <w:highlight w:val="yellow"/>
         </w:rPr>
         <w:t xml:space="preserve">Căn hộ/Shophouse </w:t>
       </w:r>
@@ -1716,12 +1750,39 @@
         <w:rPr>
           <w:sz w:val="24"/>
           <w:szCs w:val="24"/>
+          <w:highlight w:val="yellow"/>
         </w:rPr>
         <w:t>liên quan đến thiết kế, kiến trúc, kết cấu (gọi tắt là sửa chữa). Chủ Sở hữu phải có đơn đề nghị sửa chữa (ít nhất là 07 ngày làm việc trước khi tiến hành) và phải được chấp thuận bằng văn bản của Chủ Đầu tư/BQL vận hành Nhà Chung cư. Đơn đề nghị sửa chữa phải thể hiện nội dung các hạng mục cần sửa chữa, thời gian sửa chữa và đơn vị thi công (nếu có);</w:t>
       </w:r>
     </w:p>
     <w:p>
       <w:pPr>
+        <w:pBdr>
+          <w:top w:val="nil"/>
+          <w:left w:val="nil"/>
+          <w:bottom w:val="nil"/>
+          <w:right w:val="nil"/>
+          <w:between w:val="nil"/>
+        </w:pBdr>
+        <w:spacing w:after="120"/>
+        <w:ind w:left="851" w:right="114"/>
+        <w:jc w:val="both"/>
+        <w:rPr>
+          <w:sz w:val="24"/>
+          <w:szCs w:val="24"/>
+        </w:rPr>
+      </w:pPr>
+      <w:r>
+        <w:rPr>
+          <w:sz w:val="24"/>
+          <w:szCs w:val="24"/>
+          <w:highlight w:val="green"/>
+        </w:rPr>
+        <w:t>Khi muốn cải tạo, nâng cấp, sửa chữa hoặc thay đổi bất kỳ chi tiết nào của căn hộ/Shophouse liên quan đến thiết kế, kiến trúc, kết cấu (gọi tắt là sửa chữa), chủ sở hữu phải nộp đơn đề nghị sửa chữa ít nhất 07 ngày làm việc trước khi bắt đầu và phải được sự chấp thuận bằng văn bản của Chủ đầu tư hoặc Ban quản lý tòa nhà. Đơn đề nghị sửa chữa cần nêu rõ các hạng mục sửa chữa, thời gian thực hiện và đơn vị thi công (nếu có).</w:t>
+      </w:r>
+    </w:p>
+    <w:p>
+      <w:pPr>
         <w:numPr>
           <w:ilvl w:val="0"/>
           <w:numId w:val="9"/>
@@ -2095,18 +2156,54 @@
         <w:rPr>
           <w:sz w:val="24"/>
           <w:szCs w:val="24"/>
-        </w:rPr>
-      </w:pPr>
-      <w:r>
-        <w:rPr>
-          <w:sz w:val="24"/>
-          <w:szCs w:val="24"/>
+          <w:highlight w:val="yellow"/>
+        </w:rPr>
+      </w:pPr>
+      <w:r>
+        <w:rPr>
+          <w:sz w:val="24"/>
+          <w:szCs w:val="24"/>
+          <w:highlight w:val="yellow"/>
         </w:rPr>
         <w:t>Chủ Sở hữu trước khi vận chuyển ra/vào nguyên vật liệu, xà bần, đồ dùng trong căn hộ (gọi tắt là vận chuyển) phải đăng ký trước với BQL để được xếp lịch vận chuyển nhằm tránh sử dụng quá tải thang máy trong giờ cao điểm và bố trí bảo vệ giám sát;</w:t>
       </w:r>
     </w:p>
     <w:p>
       <w:pPr>
+        <w:spacing w:before="100" w:beforeAutospacing="1" w:after="100" w:afterAutospacing="1"/>
+        <w:ind w:left="131" w:firstLine="720"/>
+        <w:rPr>
+          <w:sz w:val="24"/>
+          <w:szCs w:val="24"/>
+        </w:rPr>
+      </w:pPr>
+      <w:r>
+        <w:rPr>
+          <w:sz w:val="24"/>
+          <w:szCs w:val="24"/>
+          <w:highlight w:val="green"/>
+        </w:rPr>
+        <w:t>Chủ sở hữu phải</w:t>
+      </w:r>
+      <w:r>
+        <w:rPr>
+          <w:sz w:val="24"/>
+          <w:szCs w:val="24"/>
+          <w:highlight w:val="green"/>
+        </w:rPr>
+        <w:t xml:space="preserve"> đăng ký trước với Ban Quản lý (BQL) khi muốn vận chuyển nguyên vật liệu, xà bần, hoặc đồ dùng ra/vào căn hộ. Việc này giúp BQL sắp xếp lịch vận chuyển, tránh tình trạng quá tải thang máy trong giờ cao điểm và bố trí nhân viên bảo vệ giám sát.</w:t>
+      </w:r>
+    </w:p>
+    <w:p>
+      <w:pPr>
+        <w:rPr>
+          <w:sz w:val="24"/>
+          <w:szCs w:val="24"/>
+        </w:rPr>
+      </w:pPr>
+    </w:p>
+    <w:p>
+      <w:pPr>
         <w:numPr>
           <w:ilvl w:val="0"/>
           <w:numId w:val="9"/>
@@ -2124,12 +2221,14 @@
         <w:rPr>
           <w:sz w:val="24"/>
           <w:szCs w:val="24"/>
-        </w:rPr>
-      </w:pPr>
-      <w:r>
-        <w:rPr>
-          <w:sz w:val="24"/>
-          <w:szCs w:val="24"/>
+          <w:highlight w:val="yellow"/>
+        </w:rPr>
+      </w:pPr>
+      <w:r>
+        <w:rPr>
+          <w:sz w:val="24"/>
+          <w:szCs w:val="24"/>
+          <w:highlight w:val="yellow"/>
         </w:rPr>
         <w:t xml:space="preserve">Chủ Sở hữu trước khi tiến hành thi công sửa chữa </w:t>
       </w:r>
@@ -2138,6 +2237,7 @@
           <w:b/>
           <w:sz w:val="24"/>
           <w:szCs w:val="24"/>
+          <w:highlight w:val="yellow"/>
         </w:rPr>
         <w:t xml:space="preserve">Căn hộ/Shophouse </w:t>
       </w:r>
@@ -2145,8 +2245,35 @@
         <w:rPr>
           <w:sz w:val="24"/>
           <w:szCs w:val="24"/>
+          <w:highlight w:val="yellow"/>
         </w:rPr>
         <w:t>phải đặt cọc một khoản tiền để đảm bảo các nghĩa vụ phát sinh do gây hư hỏng, thiệt hại cho chủ sở hữu khác/hạng mục sở hữu chung Nhà Chung cư trong quá trình thi công sửa chữa (nếu có). Số tiền đặt cọc không tính lãi suất và sẽ được hoàn trả cho Chủ Sở hữu sau khi hoàn tất thi công sửa chữa. Trường hợp gây hư hỏng, thiệt hại cho Chủ Sở hữu khác/các hạng mục sở hữu chung Nhà Chung cư trong quá trình thi công sửa chữa thì tiền đặt cọc sẽ dùng để thanh toán cho các thiệt hại, hư hỏng thực tế phát sinh. Trường hợp tiền đặt cọc không đủ để thanh toán cho các thiệt hại, hư hỏng phát sinh thì Chủ Sở hữu có nghĩa vụ phải thanh toán số tiền vượt quá đó.</w:t>
+      </w:r>
+    </w:p>
+    <w:p>
+      <w:pPr>
+        <w:pBdr>
+          <w:top w:val="nil"/>
+          <w:left w:val="nil"/>
+          <w:bottom w:val="nil"/>
+          <w:right w:val="nil"/>
+          <w:between w:val="nil"/>
+        </w:pBdr>
+        <w:spacing w:after="120"/>
+        <w:ind w:left="851" w:right="114"/>
+        <w:jc w:val="both"/>
+        <w:rPr>
+          <w:sz w:val="24"/>
+          <w:szCs w:val="24"/>
+        </w:rPr>
+      </w:pPr>
+      <w:r>
+        <w:rPr>
+          <w:sz w:val="24"/>
+          <w:szCs w:val="24"/>
+          <w:highlight w:val="green"/>
+        </w:rPr>
+        <w:t>Chủ sở hữu cần đặt cọc một khoản tiền trước khi thi công sửa chữa căn hộ hoặc shophouse. Khoản tiền này nhằm đảm bảo cho các nghĩa vụ phát sinh nếu gây hư hỏng, thiệt hại cho các chủ sở hữu khác hoặc các hạng mục sở hữu chung trong quá trình thi công (nếu có). Tiền đặt cọc không có lãi và sẽ được hoàn trả sau khi hoàn tất sửa chữa. Nếu có hư hỏng, thiệt hại phát sinh, tiền đặt cọc sẽ được sử dụng để thanh toán các chi phí này. Trong trường hợp tiền đặt cọc không đủ, chủ sở hữu phải chịu trách nhiệm thanh toán phần chi phí còn lại.</w:t>
       </w:r>
     </w:p>
     <w:p>
@@ -3982,7 +4109,24 @@
           <w:sz w:val="24"/>
           <w:szCs w:val="24"/>
         </w:rPr>
-        <w:t>Rác thải căn hộ phải được bỏ vào bao và cột chặt trước khi cho vào thùng rác tại phòng rác mỗi tầng và tuân theo hướng dẫn sử dụng đặt trong phòng rác. Không bỏ rác có kích thước lớn hoặc cồng kềnh (vượt quá 300x300x500). Chủ Sở hữu căn hộ có trách nhiệm hướng dẫn cho người thân, khách đến thăm viếng việc thực hiện đúng nội quy sử dụng phòng rác;</w:t>
+        <w:t xml:space="preserve">Rác thải căn hộ phải được bỏ vào bao và cột chặt trước khi cho vào thùng rác tại phòng rác mỗi tầng và tuân theo hướng dẫn sử dụng đặt trong phòng rác. Không bỏ rác có kích thước lớn hoặc cồng </w:t>
+      </w:r>
+      <w:r>
+        <w:rPr>
+          <w:sz w:val="24"/>
+          <w:szCs w:val="24"/>
+          <w:highlight w:val="yellow"/>
+        </w:rPr>
+        <w:t>kềnh (vượt quá 300x300x500).</w:t>
+      </w:r>
+      <w:bookmarkStart w:id="2" w:name="_GoBack"/>
+      <w:bookmarkEnd w:id="2"/>
+      <w:r>
+        <w:rPr>
+          <w:sz w:val="24"/>
+          <w:szCs w:val="24"/>
+        </w:rPr>
+        <w:t xml:space="preserve"> Chủ Sở hữu căn hộ có trách nhiệm hướng dẫn cho người thân, khách đến thăm viếng việc thực hiện đúng nội quy sử dụng phòng rác;</w:t>
       </w:r>
     </w:p>
     <w:p>
@@ -4120,12 +4264,14 @@
         <w:rPr>
           <w:sz w:val="24"/>
           <w:szCs w:val="24"/>
-        </w:rPr>
-      </w:pPr>
-      <w:r>
-        <w:rPr>
-          <w:sz w:val="24"/>
-          <w:szCs w:val="24"/>
+          <w:highlight w:val="yellow"/>
+        </w:rPr>
+      </w:pPr>
+      <w:r>
+        <w:rPr>
+          <w:sz w:val="24"/>
+          <w:szCs w:val="24"/>
+          <w:highlight w:val="yellow"/>
         </w:rPr>
         <w:t>Không được sử dụng nhà vệ sinh dành cho khu vực kinh doanh tầng trệt;</w:t>
       </w:r>
@@ -4185,7 +4331,22 @@
           <w:sz w:val="24"/>
           <w:szCs w:val="24"/>
         </w:rPr>
-        <w:t>Không phơi quần áo, chăn, màn và treo vật dụng cá nhân,... trên sân thượng, logia, bên ngoài cửa sổ hay cửa ra vào hoặc cầu thang, hoặc tại các khu vực sử dụng chung mà không được quy định cụ thể là chỗ để dùng cho mục đích này;</w:t>
+        <w:t>Không phơi quần áo, chăn, màn và treo vật dụng cá nhân,... trên sân thượng</w:t>
+      </w:r>
+      <w:r>
+        <w:rPr>
+          <w:sz w:val="24"/>
+          <w:szCs w:val="24"/>
+          <w:highlight w:val="yellow"/>
+        </w:rPr>
+        <w:t>, logia, bên</w:t>
+      </w:r>
+      <w:r>
+        <w:rPr>
+          <w:sz w:val="24"/>
+          <w:szCs w:val="24"/>
+        </w:rPr>
+        <w:t xml:space="preserve"> ngoài cửa sổ hay cửa ra vào hoặc cầu thang, hoặc tại các khu vực sử dụng chung mà không được quy định cụ thể là chỗ để dùng cho mục đích này;</w:t>
       </w:r>
     </w:p>
     <w:p>
@@ -12118,6 +12279,37 @@
       <w:szCs w:val="18"/>
     </w:rPr>
   </w:style>
+  <w:style w:type="paragraph" w:styleId="NormalWeb">
+    <w:name w:val="Normal (Web)"/>
+    <w:basedOn w:val="Normal"/>
+    <w:uiPriority w:val="99"/>
+    <w:semiHidden/>
+    <w:unhideWhenUsed/>
+    <w:rsid w:val="009265AE"/>
+    <w:pPr>
+      <w:spacing w:before="100" w:beforeAutospacing="1" w:after="100" w:afterAutospacing="1"/>
+    </w:pPr>
+    <w:rPr>
+      <w:sz w:val="24"/>
+      <w:szCs w:val="24"/>
+    </w:rPr>
+  </w:style>
+  <w:style w:type="character" w:customStyle="1" w:styleId="overflow-hidden">
+    <w:name w:val="overflow-hidden"/>
+    <w:basedOn w:val="DefaultParagraphFont"/>
+    <w:rsid w:val="009265AE"/>
+  </w:style>
+  <w:style w:type="paragraph" w:styleId="ListParagraph">
+    <w:name w:val="List Paragraph"/>
+    <w:basedOn w:val="Normal"/>
+    <w:uiPriority w:val="34"/>
+    <w:qFormat/>
+    <w:rsid w:val="009265AE"/>
+    <w:pPr>
+      <w:ind w:left="720"/>
+      <w:contextualSpacing/>
+    </w:pPr>
+  </w:style>
 </w:styles>
 </file>
 

</xml_diff>